<commit_message>
More lab and syllabus revisions
</commit_message>
<xml_diff>
--- a/Labs/Lab1/Lab1AInstructions_CS296N.docx
+++ b/Labs/Lab1/Lab1AInstructions_CS296N.docx
@@ -321,7 +321,7 @@
           <w:sz w:val="24"/>
           <w:szCs w:val="24"/>
         </w:rPr>
-        <w:t>Mab</w:t>
+        <w:t>Map</w:t>
       </w:r>
       <w:r>
         <w:rPr>
@@ -359,6 +359,22 @@
           <w:sz w:val="24"/>
           <w:szCs w:val="24"/>
         </w:rPr>
+        <w:t>Info</w:t>
+      </w:r>
+      <w:r>
+        <w:rPr>
+          <w:rFonts w:asciiTheme="minorHAnsi" w:hAnsiTheme="minorHAnsi"/>
+          <w:sz w:val="24"/>
+          <w:szCs w:val="24"/>
+        </w:rPr>
+        <w:t xml:space="preserve"> – </w:t>
+      </w:r>
+      <w:r>
+        <w:rPr>
+          <w:rFonts w:asciiTheme="minorHAnsi" w:hAnsiTheme="minorHAnsi"/>
+          <w:sz w:val="24"/>
+          <w:szCs w:val="24"/>
+        </w:rPr>
         <w:t>Highlights</w:t>
       </w:r>
       <w:r>
@@ -367,15 +383,7 @@
           <w:sz w:val="24"/>
           <w:szCs w:val="24"/>
         </w:rPr>
-        <w:t xml:space="preserve"> – </w:t>
-      </w:r>
-      <w:r>
-        <w:rPr>
-          <w:rFonts w:asciiTheme="minorHAnsi" w:hAnsiTheme="minorHAnsi"/>
-          <w:sz w:val="24"/>
-          <w:szCs w:val="24"/>
-        </w:rPr>
-        <w:t>Important aspects of the community</w:t>
+        <w:t xml:space="preserve"> of the community</w:t>
       </w:r>
     </w:p>
     <w:p>
@@ -464,30 +472,40 @@
           <w:szCs w:val="24"/>
         </w:rPr>
       </w:pPr>
-      <w:r>
-        <w:rPr>
-          <w:rFonts w:asciiTheme="minorHAnsi" w:hAnsiTheme="minorHAnsi"/>
-          <w:sz w:val="24"/>
-          <w:szCs w:val="24"/>
-        </w:rPr>
-        <w:t>Write a view to go with each controller method. The view can just display some text like “Under construction”.</w:t>
-      </w:r>
-    </w:p>
-    <w:p>
-      <w:pPr>
-        <w:rPr>
-          <w:rFonts w:asciiTheme="minorHAnsi" w:hAnsiTheme="minorHAnsi"/>
-          <w:sz w:val="24"/>
-          <w:szCs w:val="24"/>
-        </w:rPr>
-      </w:pPr>
-      <w:r>
-        <w:rPr>
-          <w:rFonts w:asciiTheme="minorHAnsi" w:hAnsiTheme="minorHAnsi"/>
-          <w:sz w:val="24"/>
-          <w:szCs w:val="24"/>
-        </w:rPr>
-        <w:t xml:space="preserve">Add a form to the </w:t>
+      <w:bookmarkStart w:id="0" w:name="_GoBack"/>
+      <w:r>
+        <w:rPr>
+          <w:rFonts w:asciiTheme="minorHAnsi" w:hAnsiTheme="minorHAnsi"/>
+          <w:sz w:val="24"/>
+          <w:szCs w:val="24"/>
+        </w:rPr>
+        <w:t>Each view should have the information described above.</w:t>
+      </w:r>
+    </w:p>
+    <w:bookmarkEnd w:id="0"/>
+    <w:p>
+      <w:pPr>
+        <w:rPr>
+          <w:rFonts w:asciiTheme="minorHAnsi" w:hAnsiTheme="minorHAnsi"/>
+          <w:sz w:val="24"/>
+          <w:szCs w:val="24"/>
+        </w:rPr>
+      </w:pPr>
+      <w:r>
+        <w:rPr>
+          <w:rFonts w:asciiTheme="minorHAnsi" w:hAnsiTheme="minorHAnsi"/>
+          <w:sz w:val="24"/>
+          <w:szCs w:val="24"/>
+        </w:rPr>
+        <w:t>Include</w:t>
+      </w:r>
+      <w:r>
+        <w:rPr>
+          <w:rFonts w:asciiTheme="minorHAnsi" w:hAnsiTheme="minorHAnsi"/>
+          <w:sz w:val="24"/>
+          <w:szCs w:val="24"/>
+        </w:rPr>
+        <w:t xml:space="preserve"> a form to the </w:t>
       </w:r>
       <w:r>
         <w:rPr>
@@ -503,7 +521,24 @@
           <w:sz w:val="24"/>
           <w:szCs w:val="24"/>
         </w:rPr>
-        <w:t xml:space="preserve"> view. Create a model to hold the data from the form. After submitting the form, the </w:t>
+        <w:t xml:space="preserve"> view. </w:t>
+      </w:r>
+    </w:p>
+    <w:p>
+      <w:pPr>
+        <w:rPr>
+          <w:rFonts w:asciiTheme="minorHAnsi" w:hAnsiTheme="minorHAnsi"/>
+          <w:sz w:val="24"/>
+          <w:szCs w:val="24"/>
+        </w:rPr>
+      </w:pPr>
+      <w:r>
+        <w:rPr>
+          <w:rFonts w:asciiTheme="minorHAnsi" w:hAnsiTheme="minorHAnsi"/>
+          <w:sz w:val="24"/>
+          <w:szCs w:val="24"/>
+        </w:rPr>
+        <w:t xml:space="preserve">Create a model to hold the data from the form. After submitting the form, the </w:t>
       </w:r>
       <w:r>
         <w:rPr>
@@ -579,8 +614,6 @@
         </w:rPr>
         <w:t>Message</w:t>
       </w:r>
-      <w:bookmarkStart w:id="0" w:name="_GoBack"/>
-      <w:bookmarkEnd w:id="0"/>
     </w:p>
     <w:p>
       <w:pPr>
@@ -1043,7 +1076,7 @@
   <w:abstractNum w:abstractNumId="0">
     <w:nsid w:val="FFFFFF1D"/>
     <w:multiLevelType w:val="multilevel"/>
-    <w:tmpl w:val="BB289008"/>
+    <w:tmpl w:val="A6F6B78A"/>
     <w:lvl w:ilvl="0">
       <w:start w:val="1"/>
       <w:numFmt w:val="bullet"/>

</xml_diff>

<commit_message>
New rubric, cleaned up lab instructions
</commit_message>
<xml_diff>
--- a/Labs/Lab1/Lab1AInstructions_CS296N.docx
+++ b/Labs/Lab1/Lab1AInstructions_CS296N.docx
@@ -472,17 +472,17 @@
           <w:szCs w:val="24"/>
         </w:rPr>
       </w:pPr>
+      <w:r>
+        <w:rPr>
+          <w:rFonts w:asciiTheme="minorHAnsi" w:hAnsiTheme="minorHAnsi"/>
+          <w:sz w:val="24"/>
+          <w:szCs w:val="24"/>
+        </w:rPr>
+        <w:t>Each view should have the information described above.</w:t>
+      </w:r>
       <w:bookmarkStart w:id="0" w:name="_GoBack"/>
-      <w:r>
-        <w:rPr>
-          <w:rFonts w:asciiTheme="minorHAnsi" w:hAnsiTheme="minorHAnsi"/>
-          <w:sz w:val="24"/>
-          <w:szCs w:val="24"/>
-        </w:rPr>
-        <w:t>Each view should have the information described above.</w:t>
-      </w:r>
-    </w:p>
-    <w:bookmarkEnd w:id="0"/>
+      <w:bookmarkEnd w:id="0"/>
+    </w:p>
     <w:p>
       <w:pPr>
         <w:rPr>
@@ -505,7 +505,15 @@
           <w:sz w:val="24"/>
           <w:szCs w:val="24"/>
         </w:rPr>
-        <w:t xml:space="preserve"> a form to the </w:t>
+        <w:t xml:space="preserve"> a form in</w:t>
+      </w:r>
+      <w:r>
+        <w:rPr>
+          <w:rFonts w:asciiTheme="minorHAnsi" w:hAnsiTheme="minorHAnsi"/>
+          <w:sz w:val="24"/>
+          <w:szCs w:val="24"/>
+        </w:rPr>
+        <w:t xml:space="preserve"> the </w:t>
       </w:r>
       <w:r>
         <w:rPr>
@@ -1056,7 +1064,15 @@
         <w:sz w:val="32"/>
         <w:szCs w:val="32"/>
       </w:rPr>
-      <w:t xml:space="preserve"> – ASP.NET MVC Tutorial Exercise &amp; Web Site Proposal</w:t>
+      <w:t xml:space="preserve"> – ASP.NET MVC Tutorial Exercise &amp; </w:t>
+    </w:r>
+    <w:r>
+      <w:rPr>
+        <w:b/>
+        <w:sz w:val="32"/>
+        <w:szCs w:val="32"/>
+      </w:rPr>
+      <w:t>Your Own Web Site</w:t>
     </w:r>
     <w:r>
       <w:br/>
@@ -1076,7 +1092,7 @@
   <w:abstractNum w:abstractNumId="0">
     <w:nsid w:val="FFFFFF1D"/>
     <w:multiLevelType w:val="multilevel"/>
-    <w:tmpl w:val="A6F6B78A"/>
+    <w:tmpl w:val="EF760C80"/>
     <w:lvl w:ilvl="0">
       <w:start w:val="1"/>
       <w:numFmt w:val="bullet"/>

</xml_diff>